<commit_message>
[FIX] Task Label Updating and Customer on Quick Create Form
</commit_message>
<xml_diff>
--- a/project_enhancements/static/documentation/Project Enhancements Guide.docx
+++ b/project_enhancements/static/documentation/Project Enhancements Guide.docx
@@ -13,6 +13,12 @@
     </w:p>
     <w:sdt>
       <w:sdtPr>
+        <w:rPr>
+          <w:rFonts w:asciiTheme="minorHAnsi" w:eastAsiaTheme="minorHAnsi" w:hAnsiTheme="minorHAnsi" w:cstheme="minorBidi"/>
+          <w:color w:val="auto"/>
+          <w:sz w:val="22"/>
+          <w:szCs w:val="22"/>
+        </w:rPr>
         <w:id w:val="1695343304"/>
         <w:docPartObj>
           <w:docPartGallery w:val="Table of Contents"/>
@@ -21,13 +27,9 @@
       </w:sdtPr>
       <w:sdtEndPr>
         <w:rPr>
-          <w:rFonts w:asciiTheme="minorHAnsi" w:eastAsiaTheme="minorHAnsi" w:hAnsiTheme="minorHAnsi" w:cstheme="minorBidi"/>
           <w:b/>
           <w:bCs/>
           <w:noProof/>
-          <w:color w:val="auto"/>
-          <w:sz w:val="22"/>
-          <w:szCs w:val="22"/>
         </w:rPr>
       </w:sdtEndPr>
       <w:sdtContent>
@@ -3790,10 +3792,10 @@
           <w:noProof/>
         </w:rPr>
         <w:drawing>
-          <wp:inline distT="0" distB="0" distL="0" distR="0" wp14:anchorId="506B4BF8" wp14:editId="479E2239">
-            <wp:extent cx="6065520" cy="4035813"/>
-            <wp:effectExtent l="0" t="0" r="0" b="3175"/>
-            <wp:docPr id="19" name="Picture 19"/>
+          <wp:inline distT="0" distB="0" distL="0" distR="0" wp14:anchorId="0B1E4E99" wp14:editId="26B9CB72">
+            <wp:extent cx="6263640" cy="4384548"/>
+            <wp:effectExtent l="0" t="0" r="3810" b="0"/>
+            <wp:docPr id="2" name="Picture 2"/>
             <wp:cNvGraphicFramePr>
               <a:graphicFrameLocks xmlns:a="http://schemas.openxmlformats.org/drawingml/2006/main" noChangeAspect="1"/>
             </wp:cNvGraphicFramePr>
@@ -3801,7 +3803,7 @@
               <a:graphicData uri="http://schemas.openxmlformats.org/drawingml/2006/picture">
                 <pic:pic xmlns:pic="http://schemas.openxmlformats.org/drawingml/2006/picture">
                   <pic:nvPicPr>
-                    <pic:cNvPr id="0" name="Picture 23"/>
+                    <pic:cNvPr id="0" name="Picture 1"/>
                     <pic:cNvPicPr>
                       <a:picLocks noChangeAspect="1" noChangeArrowheads="1"/>
                     </pic:cNvPicPr>
@@ -3822,7 +3824,7 @@
                   <pic:spPr bwMode="auto">
                     <a:xfrm>
                       <a:off x="0" y="0"/>
-                      <a:ext cx="6089479" cy="4051755"/>
+                      <a:ext cx="6265603" cy="4385922"/>
                     </a:xfrm>
                     <a:prstGeom prst="rect">
                       <a:avLst/>
@@ -3959,18 +3961,40 @@
         <w:rPr>
           <w:b/>
         </w:rPr>
-        <w:t>Next Task Number</w:t>
-      </w:r>
-      <w:r>
-        <w:t xml:space="preserve">: Each Project tracks </w:t>
-      </w:r>
-      <w:proofErr w:type="gramStart"/>
-      <w:r>
-        <w:t>it’s</w:t>
-      </w:r>
-      <w:proofErr w:type="gramEnd"/>
-      <w:r>
-        <w:t xml:space="preserve"> own Task Numbers and you specify the next number here.</w:t>
+        <w:t>Name of the Tasks</w:t>
+      </w:r>
+      <w:r>
+        <w:t xml:space="preserve">: Each Project will have </w:t>
+      </w:r>
+      <w:r>
+        <w:t>its</w:t>
+      </w:r>
+      <w:r>
+        <w:t xml:space="preserve"> own Task labels that combine this field and the Next Task Number. </w:t>
+      </w:r>
+    </w:p>
+    <w:p>
+      <w:pPr>
+        <w:pStyle w:val="ListParagraph"/>
+        <w:numPr>
+          <w:ilvl w:val="2"/>
+          <w:numId w:val="6"/>
+        </w:numPr>
+      </w:pPr>
+      <w:r>
+        <w:t>For example, if you set this to PAV, and set the Next Task Number to 100, the next Task that will be created will have a Task Number of PAV-100 and will increment for each task created.</w:t>
+      </w:r>
+    </w:p>
+    <w:p>
+      <w:pPr>
+        <w:pStyle w:val="ListParagraph"/>
+        <w:numPr>
+          <w:ilvl w:val="2"/>
+          <w:numId w:val="6"/>
+        </w:numPr>
+      </w:pPr>
+      <w:r>
+        <w:t>Changing this later will change the labels of all Tasks associated with the Project.</w:t>
       </w:r>
     </w:p>
     <w:p>
@@ -3985,18 +4009,144 @@
         <w:rPr>
           <w:b/>
         </w:rPr>
-        <w:t>Name of the Tasks</w:t>
-      </w:r>
-      <w:r>
-        <w:t xml:space="preserve">: Each Project will have </w:t>
-      </w:r>
-      <w:proofErr w:type="gramStart"/>
-      <w:r>
-        <w:t>it’s</w:t>
-      </w:r>
-      <w:proofErr w:type="gramEnd"/>
-      <w:r>
-        <w:t xml:space="preserve"> own Task labels that combine this field and the Next Task Number. </w:t>
+        <w:t>Next Task Number</w:t>
+      </w:r>
+      <w:r>
+        <w:t xml:space="preserve">: Each Project tracks </w:t>
+      </w:r>
+      <w:r>
+        <w:t>its</w:t>
+      </w:r>
+      <w:r>
+        <w:t xml:space="preserve"> </w:t>
+      </w:r>
+      <w:bookmarkStart w:id="15" w:name="_GoBack"/>
+      <w:bookmarkEnd w:id="15"/>
+      <w:r>
+        <w:t>own Task Numbers and you specify the next number here.</w:t>
+      </w:r>
+    </w:p>
+    <w:p>
+      <w:pPr>
+        <w:pStyle w:val="ListParagraph"/>
+        <w:numPr>
+          <w:ilvl w:val="1"/>
+          <w:numId w:val="6"/>
+        </w:numPr>
+      </w:pPr>
+      <w:r>
+        <w:rPr>
+          <w:b/>
+        </w:rPr>
+        <w:t>Project Manager</w:t>
+      </w:r>
+      <w:r>
+        <w:t xml:space="preserve">: The user who is managing the </w:t>
+      </w:r>
+      <w:r>
+        <w:t>P</w:t>
+      </w:r>
+      <w:r>
+        <w:t>roject</w:t>
+      </w:r>
+      <w:r>
+        <w:t>.</w:t>
+      </w:r>
+    </w:p>
+    <w:p>
+      <w:pPr>
+        <w:pStyle w:val="ListParagraph"/>
+        <w:numPr>
+          <w:ilvl w:val="1"/>
+          <w:numId w:val="6"/>
+        </w:numPr>
+      </w:pPr>
+      <w:r>
+        <w:rPr>
+          <w:b/>
+        </w:rPr>
+        <w:t>Department</w:t>
+      </w:r>
+      <w:r>
+        <w:t>:</w:t>
+      </w:r>
+      <w:r>
+        <w:t xml:space="preserve"> The Department that the Project is owned by.</w:t>
+      </w:r>
+    </w:p>
+    <w:p>
+      <w:pPr>
+        <w:pStyle w:val="ListParagraph"/>
+        <w:numPr>
+          <w:ilvl w:val="1"/>
+          <w:numId w:val="6"/>
+        </w:numPr>
+      </w:pPr>
+      <w:r>
+        <w:rPr>
+          <w:b/>
+        </w:rPr>
+        <w:t>Status</w:t>
+      </w:r>
+      <w:r>
+        <w:t>:</w:t>
+      </w:r>
+      <w:r>
+        <w:t xml:space="preserve"> The initial status for the </w:t>
+      </w:r>
+      <w:r>
+        <w:t>P</w:t>
+      </w:r>
+      <w:r>
+        <w:t>roject.</w:t>
+      </w:r>
+    </w:p>
+    <w:p>
+      <w:pPr>
+        <w:pStyle w:val="ListParagraph"/>
+        <w:numPr>
+          <w:ilvl w:val="1"/>
+          <w:numId w:val="6"/>
+        </w:numPr>
+      </w:pPr>
+      <w:r>
+        <w:rPr>
+          <w:b/>
+        </w:rPr>
+        <w:t>Customer</w:t>
+      </w:r>
+      <w:r>
+        <w:t>:</w:t>
+      </w:r>
+      <w:r>
+        <w:t xml:space="preserve"> The customer that the Project is related to.</w:t>
+      </w:r>
+    </w:p>
+    <w:p>
+      <w:pPr>
+        <w:pStyle w:val="ListParagraph"/>
+        <w:numPr>
+          <w:ilvl w:val="1"/>
+          <w:numId w:val="6"/>
+        </w:numPr>
+      </w:pPr>
+      <w:r>
+        <w:rPr>
+          <w:b/>
+        </w:rPr>
+        <w:t>Privacy</w:t>
+      </w:r>
+      <w:r>
+        <w:t>:</w:t>
+      </w:r>
+      <w:r>
+        <w:t xml:space="preserve"> Who is given access to view/work the </w:t>
+      </w:r>
+      <w:r>
+        <w:t>P</w:t>
+      </w:r>
+      <w:r>
+        <w:t>roject.</w:t>
       </w:r>
     </w:p>
     <w:p>
@@ -4008,7 +4158,17 @@
         </w:numPr>
       </w:pPr>
       <w:r>
-        <w:t>For example, if you set this to PAV, and set the Next Task Number to 100, the next Task that will be created will have a Task Number of PAV-100 and will increment for each task created.</w:t>
+        <w:rPr>
+          <w:b/>
+        </w:rPr>
+        <w:lastRenderedPageBreak/>
+        <w:t>On invitation only</w:t>
+      </w:r>
+      <w:r>
+        <w:t>:</w:t>
+      </w:r>
+      <w:r>
+        <w:t xml:space="preserve"> Project is not visible to anyone unless they have been added as a follower.</w:t>
       </w:r>
     </w:p>
     <w:p>
@@ -4020,7 +4180,61 @@
         </w:numPr>
       </w:pPr>
       <w:r>
-        <w:t>Changing this later will change the labels of all Tasks associated with the Project.</w:t>
+        <w:rPr>
+          <w:b/>
+        </w:rPr>
+        <w:t>Visible by all employees</w:t>
+      </w:r>
+      <w:r>
+        <w:t>:</w:t>
+      </w:r>
+      <w:r>
+        <w:t xml:space="preserve"> Project is only visible to employees</w:t>
+      </w:r>
+      <w:r>
+        <w:t xml:space="preserve"> and will </w:t>
+      </w:r>
+      <w:r>
+        <w:t>see all tasks or issues</w:t>
+      </w:r>
+      <w:r>
+        <w:t>.</w:t>
+      </w:r>
+    </w:p>
+    <w:p>
+      <w:pPr>
+        <w:pStyle w:val="ListParagraph"/>
+        <w:numPr>
+          <w:ilvl w:val="2"/>
+          <w:numId w:val="6"/>
+        </w:numPr>
+      </w:pPr>
+      <w:r>
+        <w:rPr>
+          <w:b/>
+        </w:rPr>
+        <w:t>Visible by following customers</w:t>
+      </w:r>
+      <w:r>
+        <w:t>:</w:t>
+      </w:r>
+      <w:r>
+        <w:t xml:space="preserve"> Project is visible by </w:t>
+      </w:r>
+      <w:r>
+        <w:t xml:space="preserve">followers as well as </w:t>
+      </w:r>
+      <w:r>
+        <w:t xml:space="preserve">following </w:t>
+      </w:r>
+      <w:r>
+        <w:t>customers thr</w:t>
+      </w:r>
+      <w:r>
+        <w:t xml:space="preserve">ough Odoo’s customer portal, if the customer </w:t>
+      </w:r>
+      <w:r>
+        <w:t>has been given the permissions to see their own portal pages.</w:t>
       </w:r>
     </w:p>
     <w:p>
@@ -4035,13 +4249,10 @@
         <w:rPr>
           <w:b/>
         </w:rPr>
-        <w:t>Project Manager</w:t>
-      </w:r>
-      <w:r>
-        <w:t>: The user who is managing the project</w:t>
-      </w:r>
-      <w:r>
-        <w:t>.</w:t>
+        <w:t xml:space="preserve">Start Date: </w:t>
+      </w:r>
+      <w:r>
+        <w:t>The starting date of the Project.</w:t>
       </w:r>
     </w:p>
     <w:p>
@@ -4056,175 +4267,6 @@
         <w:rPr>
           <w:b/>
         </w:rPr>
-        <w:t>Department</w:t>
-      </w:r>
-      <w:r>
-        <w:t>:</w:t>
-      </w:r>
-      <w:r>
-        <w:t xml:space="preserve"> The Department that the Project is owned by.</w:t>
-      </w:r>
-    </w:p>
-    <w:p>
-      <w:pPr>
-        <w:pStyle w:val="ListParagraph"/>
-        <w:numPr>
-          <w:ilvl w:val="1"/>
-          <w:numId w:val="6"/>
-        </w:numPr>
-      </w:pPr>
-      <w:r>
-        <w:rPr>
-          <w:b/>
-        </w:rPr>
-        <w:t>Status</w:t>
-      </w:r>
-      <w:r>
-        <w:t>:</w:t>
-      </w:r>
-      <w:r>
-        <w:t xml:space="preserve"> The initial status for the project.</w:t>
-      </w:r>
-    </w:p>
-    <w:p>
-      <w:pPr>
-        <w:pStyle w:val="ListParagraph"/>
-        <w:numPr>
-          <w:ilvl w:val="1"/>
-          <w:numId w:val="6"/>
-        </w:numPr>
-      </w:pPr>
-      <w:r>
-        <w:rPr>
-          <w:b/>
-        </w:rPr>
-        <w:t>Privacy</w:t>
-      </w:r>
-      <w:r>
-        <w:t>:</w:t>
-      </w:r>
-      <w:r>
-        <w:t xml:space="preserve"> Who is given access to view/work the project.</w:t>
-      </w:r>
-    </w:p>
-    <w:p>
-      <w:pPr>
-        <w:pStyle w:val="ListParagraph"/>
-        <w:numPr>
-          <w:ilvl w:val="2"/>
-          <w:numId w:val="6"/>
-        </w:numPr>
-      </w:pPr>
-      <w:r>
-        <w:rPr>
-          <w:b/>
-        </w:rPr>
-        <w:t>On invitation only</w:t>
-      </w:r>
-      <w:r>
-        <w:t>:</w:t>
-      </w:r>
-      <w:r>
-        <w:t xml:space="preserve"> Project is not visible to anyone unless they have been added as a follower.</w:t>
-      </w:r>
-    </w:p>
-    <w:p>
-      <w:pPr>
-        <w:pStyle w:val="ListParagraph"/>
-        <w:numPr>
-          <w:ilvl w:val="2"/>
-          <w:numId w:val="6"/>
-        </w:numPr>
-      </w:pPr>
-      <w:r>
-        <w:rPr>
-          <w:b/>
-        </w:rPr>
-        <w:t>Visible by all employees</w:t>
-      </w:r>
-      <w:r>
-        <w:t>:</w:t>
-      </w:r>
-      <w:r>
-        <w:t xml:space="preserve"> Project is only visible to employees</w:t>
-      </w:r>
-      <w:r>
-        <w:t xml:space="preserve"> and will </w:t>
-      </w:r>
-      <w:r>
-        <w:t>see all tasks or issues</w:t>
-      </w:r>
-      <w:r>
-        <w:t>.</w:t>
-      </w:r>
-    </w:p>
-    <w:p>
-      <w:pPr>
-        <w:pStyle w:val="ListParagraph"/>
-        <w:numPr>
-          <w:ilvl w:val="2"/>
-          <w:numId w:val="6"/>
-        </w:numPr>
-      </w:pPr>
-      <w:r>
-        <w:rPr>
-          <w:b/>
-        </w:rPr>
-        <w:lastRenderedPageBreak/>
-        <w:t>Visible by following customers</w:t>
-      </w:r>
-      <w:r>
-        <w:t>:</w:t>
-      </w:r>
-      <w:r>
-        <w:t xml:space="preserve"> Project is visible by </w:t>
-      </w:r>
-      <w:r>
-        <w:t xml:space="preserve">followers as well as </w:t>
-      </w:r>
-      <w:r>
-        <w:t xml:space="preserve">following </w:t>
-      </w:r>
-      <w:r>
-        <w:t>customers thr</w:t>
-      </w:r>
-      <w:r>
-        <w:t xml:space="preserve">ough Odoo’s customer portal, if the customer </w:t>
-      </w:r>
-      <w:r>
-        <w:t>has been given the permissions to see their own portal pages.</w:t>
-      </w:r>
-    </w:p>
-    <w:p>
-      <w:pPr>
-        <w:pStyle w:val="ListParagraph"/>
-        <w:numPr>
-          <w:ilvl w:val="1"/>
-          <w:numId w:val="6"/>
-        </w:numPr>
-      </w:pPr>
-      <w:r>
-        <w:rPr>
-          <w:b/>
-        </w:rPr>
-        <w:t xml:space="preserve">Start Date: </w:t>
-      </w:r>
-      <w:r>
-        <w:t>The starting date of the Project.</w:t>
-      </w:r>
-    </w:p>
-    <w:p>
-      <w:pPr>
-        <w:pStyle w:val="ListParagraph"/>
-        <w:numPr>
-          <w:ilvl w:val="1"/>
-          <w:numId w:val="6"/>
-        </w:numPr>
-      </w:pPr>
-      <w:r>
-        <w:rPr>
-          <w:b/>
-        </w:rPr>
         <w:t>End Date:</w:t>
       </w:r>
       <w:r>
@@ -4256,21 +4298,21 @@
       <w:pPr>
         <w:pStyle w:val="Heading1"/>
       </w:pPr>
-      <w:bookmarkStart w:id="15" w:name="_Toc534038684"/>
+      <w:bookmarkStart w:id="16" w:name="_Toc534038684"/>
       <w:r>
         <w:t>Manage your project's stages</w:t>
       </w:r>
-      <w:bookmarkEnd w:id="15"/>
+      <w:bookmarkEnd w:id="16"/>
     </w:p>
     <w:p>
       <w:pPr>
         <w:pStyle w:val="Heading2"/>
       </w:pPr>
-      <w:bookmarkStart w:id="16" w:name="_Toc534038685"/>
+      <w:bookmarkStart w:id="17" w:name="_Toc534038685"/>
       <w:r>
         <w:t>Add your project's stages</w:t>
       </w:r>
-      <w:bookmarkEnd w:id="16"/>
+      <w:bookmarkEnd w:id="17"/>
     </w:p>
     <w:p>
       <w:pPr>
@@ -4391,6 +4433,9 @@
         <w:jc w:val="center"/>
       </w:pPr>
       <w:r>
+        <w:rPr>
+          <w:noProof/>
+        </w:rPr>
         <w:drawing>
           <wp:inline distT="0" distB="0" distL="0" distR="0" wp14:anchorId="5E76339F" wp14:editId="409302FC">
             <wp:extent cx="3467100" cy="1398270"/>
@@ -4538,11 +4583,11 @@
       <w:pPr>
         <w:pStyle w:val="Heading2"/>
       </w:pPr>
-      <w:bookmarkStart w:id="17" w:name="_Toc534038686"/>
+      <w:bookmarkStart w:id="18" w:name="_Toc534038686"/>
       <w:r>
         <w:t>Rearrange stages</w:t>
       </w:r>
-      <w:bookmarkEnd w:id="17"/>
+      <w:bookmarkEnd w:id="18"/>
     </w:p>
     <w:p>
       <w:r>
@@ -4611,23 +4656,23 @@
       <w:pPr>
         <w:pStyle w:val="Heading1"/>
       </w:pPr>
-      <w:bookmarkStart w:id="18" w:name="_Toc534038687"/>
+      <w:bookmarkStart w:id="19" w:name="_Toc534038687"/>
       <w:r>
         <w:lastRenderedPageBreak/>
         <w:t>Creating a Task</w:t>
       </w:r>
-      <w:bookmarkEnd w:id="18"/>
+      <w:bookmarkEnd w:id="19"/>
     </w:p>
     <w:p/>
     <w:p>
       <w:pPr>
         <w:pStyle w:val="Heading2"/>
       </w:pPr>
-      <w:bookmarkStart w:id="19" w:name="_Toc534038688"/>
+      <w:bookmarkStart w:id="20" w:name="_Toc534038688"/>
       <w:r>
         <w:t>Responsibilities</w:t>
       </w:r>
-      <w:bookmarkEnd w:id="19"/>
+      <w:bookmarkEnd w:id="20"/>
     </w:p>
     <w:p>
       <w:r>
@@ -4657,11 +4702,11 @@
       <w:pPr>
         <w:pStyle w:val="Heading1"/>
       </w:pPr>
-      <w:bookmarkStart w:id="20" w:name="_Toc534038689"/>
+      <w:bookmarkStart w:id="21" w:name="_Toc534038689"/>
       <w:r>
         <w:t>Followers</w:t>
       </w:r>
-      <w:bookmarkEnd w:id="20"/>
+      <w:bookmarkEnd w:id="21"/>
     </w:p>
     <w:p>
       <w:r>
@@ -4684,11 +4729,11 @@
       <w:pPr>
         <w:pStyle w:val="Heading2"/>
       </w:pPr>
-      <w:bookmarkStart w:id="21" w:name="_Toc534038690"/>
+      <w:bookmarkStart w:id="22" w:name="_Toc534038690"/>
       <w:r>
         <w:t>Project: follow a project to follow the pipe</w:t>
       </w:r>
-      <w:bookmarkEnd w:id="21"/>
+      <w:bookmarkEnd w:id="22"/>
     </w:p>
     <w:p>
       <w:r>
@@ -4711,11 +4756,11 @@
       <w:pPr>
         <w:pStyle w:val="Heading2"/>
       </w:pPr>
-      <w:bookmarkStart w:id="22" w:name="_Toc534038691"/>
+      <w:bookmarkStart w:id="23" w:name="_Toc534038691"/>
       <w:r>
         <w:t>Task: follow a specific task</w:t>
       </w:r>
-      <w:bookmarkEnd w:id="22"/>
+      <w:bookmarkEnd w:id="23"/>
     </w:p>
     <w:p>
       <w:r>
@@ -4726,11 +4771,11 @@
       <w:pPr>
         <w:pStyle w:val="Heading2"/>
       </w:pPr>
-      <w:bookmarkStart w:id="23" w:name="_Toc534038692"/>
+      <w:bookmarkStart w:id="24" w:name="_Toc534038692"/>
       <w:r>
         <w:t>Choose which action to follow</w:t>
       </w:r>
-      <w:bookmarkEnd w:id="23"/>
+      <w:bookmarkEnd w:id="24"/>
     </w:p>
     <w:p>
       <w:r>
@@ -4871,11 +4916,11 @@
       <w:pPr>
         <w:pStyle w:val="Heading1"/>
       </w:pPr>
-      <w:bookmarkStart w:id="24" w:name="_Toc534038693"/>
+      <w:bookmarkStart w:id="25" w:name="_Toc534038693"/>
       <w:r>
         <w:t>Auto Forecasting</w:t>
       </w:r>
-      <w:bookmarkEnd w:id="24"/>
+      <w:bookmarkEnd w:id="25"/>
     </w:p>
     <w:p>
       <w:r>
@@ -4886,11 +4931,11 @@
       <w:pPr>
         <w:pStyle w:val="Heading2"/>
       </w:pPr>
-      <w:bookmarkStart w:id="25" w:name="_Toc534038694"/>
+      <w:bookmarkStart w:id="26" w:name="_Toc534038694"/>
       <w:r>
         <w:t>Enabling Auto Forecasting</w:t>
       </w:r>
-      <w:bookmarkEnd w:id="25"/>
+      <w:bookmarkEnd w:id="26"/>
     </w:p>
     <w:p>
       <w:r>
@@ -5071,22 +5116,22 @@
       <w:pPr>
         <w:pStyle w:val="Heading2"/>
       </w:pPr>
-      <w:bookmarkStart w:id="26" w:name="_Toc534038695"/>
+      <w:bookmarkStart w:id="27" w:name="_Toc534038695"/>
       <w:r>
         <w:lastRenderedPageBreak/>
         <w:t>Viewing Forecasts</w:t>
       </w:r>
-      <w:bookmarkEnd w:id="26"/>
+      <w:bookmarkEnd w:id="27"/>
     </w:p>
     <w:p>
       <w:pPr>
         <w:pStyle w:val="Heading3"/>
       </w:pPr>
-      <w:bookmarkStart w:id="27" w:name="_Toc534038696"/>
+      <w:bookmarkStart w:id="28" w:name="_Toc534038696"/>
       <w:r>
         <w:t>On Projects</w:t>
       </w:r>
-      <w:bookmarkEnd w:id="27"/>
+      <w:bookmarkEnd w:id="28"/>
     </w:p>
     <w:p>
       <w:pPr>
@@ -5175,11 +5220,11 @@
       <w:pPr>
         <w:pStyle w:val="Heading3"/>
       </w:pPr>
-      <w:bookmarkStart w:id="28" w:name="_Toc534038697"/>
+      <w:bookmarkStart w:id="29" w:name="_Toc534038697"/>
       <w:r>
         <w:t>On Tasks</w:t>
       </w:r>
-      <w:bookmarkEnd w:id="28"/>
+      <w:bookmarkEnd w:id="29"/>
     </w:p>
     <w:p>
       <w:pPr>
@@ -5288,11 +5333,11 @@
       <w:pPr>
         <w:pStyle w:val="Heading1"/>
       </w:pPr>
-      <w:bookmarkStart w:id="29" w:name="_Toc534038698"/>
+      <w:bookmarkStart w:id="30" w:name="_Toc534038698"/>
       <w:r>
         <w:t>Milestones</w:t>
       </w:r>
-      <w:bookmarkEnd w:id="29"/>
+      <w:bookmarkEnd w:id="30"/>
     </w:p>
     <w:p>
       <w:r>
@@ -5315,7 +5360,7 @@
       <w:pPr>
         <w:pStyle w:val="Heading2"/>
       </w:pPr>
-      <w:bookmarkStart w:id="30" w:name="_Toc534038699"/>
+      <w:bookmarkStart w:id="31" w:name="_Toc534038699"/>
       <w:r>
         <w:t>Enabling</w:t>
       </w:r>
@@ -5325,7 +5370,7 @@
       <w:r>
         <w:t>Milestones on a Project</w:t>
       </w:r>
-      <w:bookmarkEnd w:id="30"/>
+      <w:bookmarkEnd w:id="31"/>
     </w:p>
     <w:p>
       <w:pPr>
@@ -5435,11 +5480,11 @@
       <w:pPr>
         <w:pStyle w:val="Heading2"/>
       </w:pPr>
-      <w:bookmarkStart w:id="31" w:name="_Toc534038700"/>
+      <w:bookmarkStart w:id="32" w:name="_Toc534038700"/>
       <w:r>
         <w:t>Creating Milestones</w:t>
       </w:r>
-      <w:bookmarkEnd w:id="31"/>
+      <w:bookmarkEnd w:id="32"/>
     </w:p>
     <w:p>
       <w:pPr>
@@ -5737,7 +5782,7 @@
       <w:pPr>
         <w:pStyle w:val="Heading2"/>
       </w:pPr>
-      <w:bookmarkStart w:id="32" w:name="_Toc534038701"/>
+      <w:bookmarkStart w:id="33" w:name="_Toc534038701"/>
       <w:r>
         <w:t>View</w:t>
       </w:r>
@@ -5747,7 +5792,7 @@
       <w:r>
         <w:t>Milestones</w:t>
       </w:r>
-      <w:bookmarkEnd w:id="32"/>
+      <w:bookmarkEnd w:id="33"/>
     </w:p>
     <w:p>
       <w:r>
@@ -5971,11 +6016,11 @@
       <w:pPr>
         <w:pStyle w:val="Heading1"/>
       </w:pPr>
-      <w:bookmarkStart w:id="33" w:name="_Toc534038703"/>
+      <w:bookmarkStart w:id="34" w:name="_Toc534038703"/>
       <w:r>
         <w:t>Templates</w:t>
       </w:r>
-      <w:bookmarkEnd w:id="33"/>
+      <w:bookmarkEnd w:id="34"/>
     </w:p>
     <w:p>
       <w:r>
@@ -5994,12 +6039,12 @@
       <w:pPr>
         <w:pStyle w:val="Heading2"/>
       </w:pPr>
-      <w:bookmarkStart w:id="34" w:name="_Toc534038704"/>
+      <w:bookmarkStart w:id="35" w:name="_Toc534038704"/>
       <w:r>
         <w:lastRenderedPageBreak/>
         <w:t>Creating a Project Template</w:t>
       </w:r>
-      <w:bookmarkEnd w:id="34"/>
+      <w:bookmarkEnd w:id="35"/>
     </w:p>
     <w:p>
       <w:r>
@@ -6155,11 +6200,11 @@
       <w:pPr>
         <w:pStyle w:val="Heading2"/>
       </w:pPr>
-      <w:bookmarkStart w:id="35" w:name="_Toc534038705"/>
+      <w:bookmarkStart w:id="36" w:name="_Toc534038705"/>
       <w:r>
         <w:t>Create a new project (from Template)</w:t>
       </w:r>
-      <w:bookmarkEnd w:id="35"/>
+      <w:bookmarkEnd w:id="36"/>
     </w:p>
     <w:p>
       <w:pPr>
@@ -6347,8 +6392,6 @@
       <w:r>
         <w:t>Your newly created Project will open, edit and change the information to match your needs.</w:t>
       </w:r>
-      <w:bookmarkStart w:id="36" w:name="_GoBack"/>
-      <w:bookmarkEnd w:id="36"/>
     </w:p>
     <w:p/>
     <w:p>
@@ -8836,7 +8879,7 @@
 </file>
 
 <file path=customXml/itemProps1.xml><?xml version="1.0" encoding="utf-8"?>
-<ds:datastoreItem xmlns:ds="http://schemas.openxmlformats.org/officeDocument/2006/customXml" ds:itemID="{F57B45E6-7CCE-4C73-92BA-B43680340206}">
+<ds:datastoreItem xmlns:ds="http://schemas.openxmlformats.org/officeDocument/2006/customXml" ds:itemID="{9731E76C-1B31-488D-ABC1-025CEAF64516}">
   <ds:schemaRefs>
     <ds:schemaRef ds:uri="http://schemas.openxmlformats.org/officeDocument/2006/bibliography"/>
   </ds:schemaRefs>

</xml_diff>